<commit_message>
CT-Stunde 08.11.2016 Usecase fertig Abgabe meilenstein festgelegt
</commit_message>
<xml_diff>
--- a/docs/Projektbeschreibung.docx
+++ b/docs/Projektbeschreibung.docx
@@ -76,26 +76,13 @@
       </w:pPr>
       <w:r>
         <w:rPr/>
-        <w:t>Zeitplan:</w:t>
+        <w:t>Meilenstein Abgabe 29.11.2016</w:t>
       </w:r>
     </w:p>
     <w:p>
       <w:pPr>
         <w:pStyle w:val="Normal"/>
-        <w:rPr/>
-      </w:pPr>
-      <w:r>
-        <w:rPr/>
-        <w:t xml:space="preserve"> </w:t>
-      </w:r>
-    </w:p>
-    <w:p>
-      <w:pPr>
-        <w:pStyle w:val="Normal"/>
-        <w:widowControl/>
-        <w:bidi w:val="0"/>
-        <w:spacing w:lineRule="auto" w:line="276" w:before="0" w:after="200"/>
-        <w:jc w:val="left"/>
+        <w:spacing w:before="0" w:after="200"/>
         <w:rPr/>
       </w:pPr>
       <w:r>
@@ -122,7 +109,7 @@
     <w:tblPr>
       <w:tblW w:w="9610" w:type="dxa"/>
       <w:jc w:val="left"/>
-      <w:tblInd w:w="0" w:type="dxa"/>
+      <w:tblInd w:w="-5" w:type="dxa"/>
       <w:tblBorders>
         <w:top w:val="single" w:sz="4" w:space="0" w:color="00000A"/>
         <w:left w:val="single" w:sz="4" w:space="0" w:color="00000A"/>
@@ -133,7 +120,7 @@
       </w:tblBorders>
       <w:tblCellMar>
         <w:top w:w="0" w:type="dxa"/>
-        <w:left w:w="70" w:type="dxa"/>
+        <w:left w:w="65" w:type="dxa"/>
         <w:bottom w:w="0" w:type="dxa"/>
         <w:right w:w="70" w:type="dxa"/>
       </w:tblCellMar>
@@ -163,7 +150,7 @@
           </w:tcBorders>
           <w:shd w:fill="auto" w:val="clear"/>
           <w:tcMar>
-            <w:left w:w="70" w:type="dxa"/>
+            <w:left w:w="65" w:type="dxa"/>
           </w:tcMar>
           <w:vAlign w:val="center"/>
         </w:tcPr>
@@ -240,7 +227,7 @@
           </w:tcBorders>
           <w:shd w:fill="auto" w:val="clear"/>
           <w:tcMar>
-            <w:left w:w="70" w:type="dxa"/>
+            <w:left w:w="65" w:type="dxa"/>
           </w:tcMar>
           <w:vAlign w:val="center"/>
         </w:tcPr>
@@ -279,7 +266,7 @@
           </w:tcBorders>
           <w:shd w:fill="auto" w:val="clear"/>
           <w:tcMar>
-            <w:left w:w="70" w:type="dxa"/>
+            <w:left w:w="65" w:type="dxa"/>
           </w:tcMar>
           <w:vAlign w:val="center"/>
         </w:tcPr>
@@ -328,7 +315,7 @@
           </w:tcBorders>
           <w:shd w:fill="auto" w:val="clear"/>
           <w:tcMar>
-            <w:left w:w="70" w:type="dxa"/>
+            <w:left w:w="65" w:type="dxa"/>
           </w:tcMar>
           <w:vAlign w:val="center"/>
         </w:tcPr>
@@ -337,6 +324,8 @@
             <w:pStyle w:val="Kopfzeile"/>
             <w:tabs>
               <w:tab w:val="left" w:pos="360" w:leader="none"/>
+              <w:tab w:val="center" w:pos="4536" w:leader="none"/>
+              <w:tab w:val="right" w:pos="9072" w:leader="none"/>
             </w:tabs>
             <w:rPr>
               <w:rFonts w:cs="Arial"/>
@@ -362,7 +351,7 @@
           </w:tcBorders>
           <w:shd w:fill="auto" w:val="clear"/>
           <w:tcMar>
-            <w:left w:w="70" w:type="dxa"/>
+            <w:left w:w="65" w:type="dxa"/>
           </w:tcMar>
           <w:vAlign w:val="center"/>
         </w:tcPr>
@@ -397,7 +386,7 @@
           </w:tcBorders>
           <w:shd w:fill="auto" w:val="clear"/>
           <w:tcMar>
-            <w:left w:w="70" w:type="dxa"/>
+            <w:left w:w="65" w:type="dxa"/>
           </w:tcMar>
           <w:vAlign w:val="center"/>
         </w:tcPr>
@@ -441,7 +430,6 @@
     <w:rPrDefault>
       <w:rPr>
         <w:rFonts w:ascii="Calibri" w:hAnsi="Calibri" w:eastAsia="Calibri" w:cs="" w:asciiTheme="minorHAnsi" w:cstheme="minorBidi" w:eastAsiaTheme="minorHAnsi" w:hAnsiTheme="minorHAnsi"/>
-        <w:sz w:val="22"/>
         <w:szCs w:val="22"/>
         <w:lang w:val="de-DE" w:eastAsia="en-US" w:bidi="ar-SA"/>
       </w:rPr>
@@ -601,7 +589,7 @@
     </w:pPr>
     <w:rPr>
       <w:rFonts w:ascii="Calibri" w:hAnsi="Calibri" w:eastAsia="Calibri" w:cs="" w:asciiTheme="minorHAnsi" w:cstheme="minorBidi" w:eastAsiaTheme="minorHAnsi" w:hAnsiTheme="minorHAnsi"/>
-      <w:color w:val="auto"/>
+      <w:color w:val="00000A"/>
       <w:sz w:val="22"/>
       <w:szCs w:val="22"/>
       <w:lang w:val="de-DE" w:eastAsia="en-US" w:bidi="ar-SA"/>

</xml_diff>

<commit_message>
Yay, Klassendiagramm Überarbeitete Projektinfo
</commit_message>
<xml_diff>
--- a/docs/Projektbeschreibung.docx
+++ b/docs/Projektbeschreibung.docx
@@ -40,7 +40,7 @@
       </w:pPr>
       <w:r>
         <w:rPr/>
-        <w:t>Ein Programm zur Unterstützung von Schülern, in dem man seinen Stundenplan und Klassenarbeiten mit den jeweiligen Noten und Termine eintragen kann.</w:t>
+        <w:t xml:space="preserve">Ein Programm welches Schülern der Jahrgangsstufe einen Überblick über Noten, anstehende Klausuren, Fächer und Stundenplan ermöglicht. Noch dazu errechnet es die noch fehlenden und bereits erreichten Leistungen um das Abitur zu bestehen. </w:t>
       </w:r>
     </w:p>
     <w:p>
@@ -83,23 +83,23 @@
       <w:tblPr>
         <w:tblW w:w="9072" w:type="dxa"/>
         <w:jc w:val="left"/>
-        <w:tblInd w:w="55" w:type="dxa"/>
+        <w:tblInd w:w="53" w:type="dxa"/>
         <w:tblBorders>
-          <w:top w:val="single" w:sz="2" w:space="0" w:color="000000"/>
-          <w:left w:val="single" w:sz="2" w:space="0" w:color="000000"/>
-          <w:bottom w:val="single" w:sz="2" w:space="0" w:color="000000"/>
-          <w:insideH w:val="single" w:sz="2" w:space="0" w:color="000000"/>
+          <w:top w:val="single" w:sz="2" w:space="0" w:color="000001"/>
+          <w:left w:val="single" w:sz="2" w:space="0" w:color="000001"/>
+          <w:bottom w:val="single" w:sz="2" w:space="0" w:color="000001"/>
+          <w:insideH w:val="single" w:sz="2" w:space="0" w:color="000001"/>
         </w:tblBorders>
         <w:tblCellMar>
           <w:top w:w="55" w:type="dxa"/>
-          <w:left w:w="54" w:type="dxa"/>
+          <w:left w:w="51" w:type="dxa"/>
           <w:bottom w:w="55" w:type="dxa"/>
           <w:right w:w="55" w:type="dxa"/>
         </w:tblCellMar>
       </w:tblPr>
       <w:tblGrid>
         <w:gridCol w:w="4536"/>
-        <w:gridCol w:w="4536"/>
+        <w:gridCol w:w="4535"/>
       </w:tblGrid>
       <w:tr>
         <w:trPr/>
@@ -107,14 +107,14 @@
           <w:tcPr>
             <w:tcW w:w="4536" w:type="dxa"/>
             <w:tcBorders>
-              <w:top w:val="single" w:sz="2" w:space="0" w:color="000000"/>
-              <w:left w:val="single" w:sz="2" w:space="0" w:color="000000"/>
-              <w:bottom w:val="single" w:sz="2" w:space="0" w:color="000000"/>
-              <w:insideH w:val="single" w:sz="2" w:space="0" w:color="000000"/>
+              <w:top w:val="single" w:sz="2" w:space="0" w:color="000001"/>
+              <w:left w:val="single" w:sz="2" w:space="0" w:color="000001"/>
+              <w:bottom w:val="single" w:sz="2" w:space="0" w:color="000001"/>
+              <w:insideH w:val="single" w:sz="2" w:space="0" w:color="000001"/>
             </w:tcBorders>
             <w:shd w:fill="auto" w:val="clear"/>
             <w:tcMar>
-              <w:left w:w="54" w:type="dxa"/>
+              <w:left w:w="51" w:type="dxa"/>
             </w:tcMar>
           </w:tcPr>
           <w:p>
@@ -131,18 +131,18 @@
         </w:tc>
         <w:tc>
           <w:tcPr>
-            <w:tcW w:w="4536" w:type="dxa"/>
+            <w:tcW w:w="4535" w:type="dxa"/>
             <w:tcBorders>
-              <w:top w:val="single" w:sz="2" w:space="0" w:color="000000"/>
-              <w:left w:val="single" w:sz="2" w:space="0" w:color="000000"/>
-              <w:bottom w:val="single" w:sz="2" w:space="0" w:color="000000"/>
-              <w:right w:val="single" w:sz="2" w:space="0" w:color="000000"/>
-              <w:insideH w:val="single" w:sz="2" w:space="0" w:color="000000"/>
-              <w:insideV w:val="single" w:sz="2" w:space="0" w:color="000000"/>
+              <w:top w:val="single" w:sz="2" w:space="0" w:color="000001"/>
+              <w:left w:val="single" w:sz="2" w:space="0" w:color="000001"/>
+              <w:bottom w:val="single" w:sz="2" w:space="0" w:color="000001"/>
+              <w:right w:val="single" w:sz="2" w:space="0" w:color="000001"/>
+              <w:insideH w:val="single" w:sz="2" w:space="0" w:color="000001"/>
+              <w:insideV w:val="single" w:sz="2" w:space="0" w:color="000001"/>
             </w:tcBorders>
             <w:shd w:fill="auto" w:val="clear"/>
             <w:tcMar>
-              <w:left w:w="54" w:type="dxa"/>
+              <w:left w:w="51" w:type="dxa"/>
             </w:tcMar>
           </w:tcPr>
           <w:p>
@@ -164,13 +164,14 @@
           <w:tcPr>
             <w:tcW w:w="4536" w:type="dxa"/>
             <w:tcBorders>
-              <w:left w:val="single" w:sz="2" w:space="0" w:color="000000"/>
-              <w:bottom w:val="single" w:sz="2" w:space="0" w:color="000000"/>
-              <w:insideH w:val="single" w:sz="2" w:space="0" w:color="000000"/>
+              <w:top w:val="single" w:sz="2" w:space="0" w:color="000001"/>
+              <w:left w:val="single" w:sz="2" w:space="0" w:color="000001"/>
+              <w:bottom w:val="single" w:sz="2" w:space="0" w:color="000001"/>
+              <w:insideH w:val="single" w:sz="2" w:space="0" w:color="000001"/>
             </w:tcBorders>
             <w:shd w:fill="auto" w:val="clear"/>
             <w:tcMar>
-              <w:left w:w="54" w:type="dxa"/>
+              <w:left w:w="51" w:type="dxa"/>
             </w:tcMar>
           </w:tcPr>
           <w:p>
@@ -187,17 +188,18 @@
         </w:tc>
         <w:tc>
           <w:tcPr>
-            <w:tcW w:w="4536" w:type="dxa"/>
+            <w:tcW w:w="4535" w:type="dxa"/>
             <w:tcBorders>
-              <w:left w:val="single" w:sz="2" w:space="0" w:color="000000"/>
-              <w:bottom w:val="single" w:sz="2" w:space="0" w:color="000000"/>
-              <w:right w:val="single" w:sz="2" w:space="0" w:color="000000"/>
-              <w:insideH w:val="single" w:sz="2" w:space="0" w:color="000000"/>
-              <w:insideV w:val="single" w:sz="2" w:space="0" w:color="000000"/>
+              <w:top w:val="single" w:sz="2" w:space="0" w:color="000001"/>
+              <w:left w:val="single" w:sz="2" w:space="0" w:color="000001"/>
+              <w:bottom w:val="single" w:sz="2" w:space="0" w:color="000001"/>
+              <w:right w:val="single" w:sz="2" w:space="0" w:color="000001"/>
+              <w:insideH w:val="single" w:sz="2" w:space="0" w:color="000001"/>
+              <w:insideV w:val="single" w:sz="2" w:space="0" w:color="000001"/>
             </w:tcBorders>
             <w:shd w:fill="auto" w:val="clear"/>
             <w:tcMar>
-              <w:left w:w="54" w:type="dxa"/>
+              <w:left w:w="51" w:type="dxa"/>
             </w:tcMar>
           </w:tcPr>
           <w:p>
@@ -219,13 +221,14 @@
           <w:tcPr>
             <w:tcW w:w="4536" w:type="dxa"/>
             <w:tcBorders>
-              <w:left w:val="single" w:sz="2" w:space="0" w:color="000000"/>
-              <w:bottom w:val="single" w:sz="2" w:space="0" w:color="000000"/>
-              <w:insideH w:val="single" w:sz="2" w:space="0" w:color="000000"/>
+              <w:top w:val="single" w:sz="2" w:space="0" w:color="000001"/>
+              <w:left w:val="single" w:sz="2" w:space="0" w:color="000001"/>
+              <w:bottom w:val="single" w:sz="2" w:space="0" w:color="000001"/>
+              <w:insideH w:val="single" w:sz="2" w:space="0" w:color="000001"/>
             </w:tcBorders>
             <w:shd w:fill="auto" w:val="clear"/>
             <w:tcMar>
-              <w:left w:w="54" w:type="dxa"/>
+              <w:left w:w="51" w:type="dxa"/>
             </w:tcMar>
           </w:tcPr>
           <w:p>
@@ -242,17 +245,18 @@
         </w:tc>
         <w:tc>
           <w:tcPr>
-            <w:tcW w:w="4536" w:type="dxa"/>
+            <w:tcW w:w="4535" w:type="dxa"/>
             <w:tcBorders>
-              <w:left w:val="single" w:sz="2" w:space="0" w:color="000000"/>
-              <w:bottom w:val="single" w:sz="2" w:space="0" w:color="000000"/>
-              <w:right w:val="single" w:sz="2" w:space="0" w:color="000000"/>
-              <w:insideH w:val="single" w:sz="2" w:space="0" w:color="000000"/>
-              <w:insideV w:val="single" w:sz="2" w:space="0" w:color="000000"/>
+              <w:top w:val="single" w:sz="2" w:space="0" w:color="000001"/>
+              <w:left w:val="single" w:sz="2" w:space="0" w:color="000001"/>
+              <w:bottom w:val="single" w:sz="2" w:space="0" w:color="000001"/>
+              <w:right w:val="single" w:sz="2" w:space="0" w:color="000001"/>
+              <w:insideH w:val="single" w:sz="2" w:space="0" w:color="000001"/>
+              <w:insideV w:val="single" w:sz="2" w:space="0" w:color="000001"/>
             </w:tcBorders>
             <w:shd w:fill="auto" w:val="clear"/>
             <w:tcMar>
-              <w:left w:w="54" w:type="dxa"/>
+              <w:left w:w="51" w:type="dxa"/>
             </w:tcMar>
           </w:tcPr>
           <w:p>
@@ -274,13 +278,14 @@
           <w:tcPr>
             <w:tcW w:w="4536" w:type="dxa"/>
             <w:tcBorders>
-              <w:left w:val="single" w:sz="2" w:space="0" w:color="000000"/>
-              <w:bottom w:val="single" w:sz="2" w:space="0" w:color="000000"/>
-              <w:insideH w:val="single" w:sz="2" w:space="0" w:color="000000"/>
+              <w:top w:val="single" w:sz="2" w:space="0" w:color="000001"/>
+              <w:left w:val="single" w:sz="2" w:space="0" w:color="000001"/>
+              <w:bottom w:val="single" w:sz="2" w:space="0" w:color="000001"/>
+              <w:insideH w:val="single" w:sz="2" w:space="0" w:color="000001"/>
             </w:tcBorders>
             <w:shd w:fill="auto" w:val="clear"/>
             <w:tcMar>
-              <w:left w:w="54" w:type="dxa"/>
+              <w:left w:w="51" w:type="dxa"/>
             </w:tcMar>
           </w:tcPr>
           <w:p>
@@ -297,17 +302,18 @@
         </w:tc>
         <w:tc>
           <w:tcPr>
-            <w:tcW w:w="4536" w:type="dxa"/>
+            <w:tcW w:w="4535" w:type="dxa"/>
             <w:tcBorders>
-              <w:left w:val="single" w:sz="2" w:space="0" w:color="000000"/>
-              <w:bottom w:val="single" w:sz="2" w:space="0" w:color="000000"/>
-              <w:right w:val="single" w:sz="2" w:space="0" w:color="000000"/>
-              <w:insideH w:val="single" w:sz="2" w:space="0" w:color="000000"/>
-              <w:insideV w:val="single" w:sz="2" w:space="0" w:color="000000"/>
+              <w:top w:val="single" w:sz="2" w:space="0" w:color="000001"/>
+              <w:left w:val="single" w:sz="2" w:space="0" w:color="000001"/>
+              <w:bottom w:val="single" w:sz="2" w:space="0" w:color="000001"/>
+              <w:right w:val="single" w:sz="2" w:space="0" w:color="000001"/>
+              <w:insideH w:val="single" w:sz="2" w:space="0" w:color="000001"/>
+              <w:insideV w:val="single" w:sz="2" w:space="0" w:color="000001"/>
             </w:tcBorders>
             <w:shd w:fill="auto" w:val="clear"/>
             <w:tcMar>
-              <w:left w:w="54" w:type="dxa"/>
+              <w:left w:w="51" w:type="dxa"/>
             </w:tcMar>
           </w:tcPr>
           <w:p>
@@ -329,13 +335,14 @@
           <w:tcPr>
             <w:tcW w:w="4536" w:type="dxa"/>
             <w:tcBorders>
-              <w:left w:val="single" w:sz="2" w:space="0" w:color="000000"/>
-              <w:bottom w:val="single" w:sz="2" w:space="0" w:color="000000"/>
-              <w:insideH w:val="single" w:sz="2" w:space="0" w:color="000000"/>
+              <w:top w:val="single" w:sz="2" w:space="0" w:color="000001"/>
+              <w:left w:val="single" w:sz="2" w:space="0" w:color="000001"/>
+              <w:bottom w:val="single" w:sz="2" w:space="0" w:color="000001"/>
+              <w:insideH w:val="single" w:sz="2" w:space="0" w:color="000001"/>
             </w:tcBorders>
             <w:shd w:fill="auto" w:val="clear"/>
             <w:tcMar>
-              <w:left w:w="54" w:type="dxa"/>
+              <w:left w:w="51" w:type="dxa"/>
             </w:tcMar>
           </w:tcPr>
           <w:p>
@@ -352,17 +359,18 @@
         </w:tc>
         <w:tc>
           <w:tcPr>
-            <w:tcW w:w="4536" w:type="dxa"/>
+            <w:tcW w:w="4535" w:type="dxa"/>
             <w:tcBorders>
-              <w:left w:val="single" w:sz="2" w:space="0" w:color="000000"/>
-              <w:bottom w:val="single" w:sz="2" w:space="0" w:color="000000"/>
-              <w:right w:val="single" w:sz="2" w:space="0" w:color="000000"/>
-              <w:insideH w:val="single" w:sz="2" w:space="0" w:color="000000"/>
-              <w:insideV w:val="single" w:sz="2" w:space="0" w:color="000000"/>
+              <w:top w:val="single" w:sz="2" w:space="0" w:color="000001"/>
+              <w:left w:val="single" w:sz="2" w:space="0" w:color="000001"/>
+              <w:bottom w:val="single" w:sz="2" w:space="0" w:color="000001"/>
+              <w:right w:val="single" w:sz="2" w:space="0" w:color="000001"/>
+              <w:insideH w:val="single" w:sz="2" w:space="0" w:color="000001"/>
+              <w:insideV w:val="single" w:sz="2" w:space="0" w:color="000001"/>
             </w:tcBorders>
             <w:shd w:fill="auto" w:val="clear"/>
             <w:tcMar>
-              <w:left w:w="54" w:type="dxa"/>
+              <w:left w:w="51" w:type="dxa"/>
             </w:tcMar>
           </w:tcPr>
           <w:p>
@@ -384,13 +392,14 @@
           <w:tcPr>
             <w:tcW w:w="4536" w:type="dxa"/>
             <w:tcBorders>
-              <w:left w:val="single" w:sz="2" w:space="0" w:color="000000"/>
-              <w:bottom w:val="single" w:sz="2" w:space="0" w:color="000000"/>
-              <w:insideH w:val="single" w:sz="2" w:space="0" w:color="000000"/>
+              <w:top w:val="single" w:sz="2" w:space="0" w:color="000001"/>
+              <w:left w:val="single" w:sz="2" w:space="0" w:color="000001"/>
+              <w:bottom w:val="single" w:sz="2" w:space="0" w:color="000001"/>
+              <w:insideH w:val="single" w:sz="2" w:space="0" w:color="000001"/>
             </w:tcBorders>
             <w:shd w:fill="auto" w:val="clear"/>
             <w:tcMar>
-              <w:left w:w="54" w:type="dxa"/>
+              <w:left w:w="51" w:type="dxa"/>
             </w:tcMar>
           </w:tcPr>
           <w:p>
@@ -407,17 +416,18 @@
         </w:tc>
         <w:tc>
           <w:tcPr>
-            <w:tcW w:w="4536" w:type="dxa"/>
+            <w:tcW w:w="4535" w:type="dxa"/>
             <w:tcBorders>
-              <w:left w:val="single" w:sz="2" w:space="0" w:color="000000"/>
-              <w:bottom w:val="single" w:sz="2" w:space="0" w:color="000000"/>
-              <w:right w:val="single" w:sz="2" w:space="0" w:color="000000"/>
-              <w:insideH w:val="single" w:sz="2" w:space="0" w:color="000000"/>
-              <w:insideV w:val="single" w:sz="2" w:space="0" w:color="000000"/>
+              <w:top w:val="single" w:sz="2" w:space="0" w:color="000001"/>
+              <w:left w:val="single" w:sz="2" w:space="0" w:color="000001"/>
+              <w:bottom w:val="single" w:sz="2" w:space="0" w:color="000001"/>
+              <w:right w:val="single" w:sz="2" w:space="0" w:color="000001"/>
+              <w:insideH w:val="single" w:sz="2" w:space="0" w:color="000001"/>
+              <w:insideV w:val="single" w:sz="2" w:space="0" w:color="000001"/>
             </w:tcBorders>
             <w:shd w:fill="auto" w:val="clear"/>
             <w:tcMar>
-              <w:left w:w="54" w:type="dxa"/>
+              <w:left w:w="51" w:type="dxa"/>
             </w:tcMar>
           </w:tcPr>
           <w:p>
@@ -439,13 +449,14 @@
           <w:tcPr>
             <w:tcW w:w="4536" w:type="dxa"/>
             <w:tcBorders>
-              <w:left w:val="single" w:sz="2" w:space="0" w:color="000000"/>
-              <w:bottom w:val="single" w:sz="2" w:space="0" w:color="000000"/>
-              <w:insideH w:val="single" w:sz="2" w:space="0" w:color="000000"/>
+              <w:top w:val="single" w:sz="2" w:space="0" w:color="000001"/>
+              <w:left w:val="single" w:sz="2" w:space="0" w:color="000001"/>
+              <w:bottom w:val="single" w:sz="2" w:space="0" w:color="000001"/>
+              <w:insideH w:val="single" w:sz="2" w:space="0" w:color="000001"/>
             </w:tcBorders>
             <w:shd w:fill="auto" w:val="clear"/>
             <w:tcMar>
-              <w:left w:w="54" w:type="dxa"/>
+              <w:left w:w="51" w:type="dxa"/>
             </w:tcMar>
           </w:tcPr>
           <w:p>
@@ -462,17 +473,18 @@
         </w:tc>
         <w:tc>
           <w:tcPr>
-            <w:tcW w:w="4536" w:type="dxa"/>
+            <w:tcW w:w="4535" w:type="dxa"/>
             <w:tcBorders>
-              <w:left w:val="single" w:sz="2" w:space="0" w:color="000000"/>
-              <w:bottom w:val="single" w:sz="2" w:space="0" w:color="000000"/>
-              <w:right w:val="single" w:sz="2" w:space="0" w:color="000000"/>
-              <w:insideH w:val="single" w:sz="2" w:space="0" w:color="000000"/>
-              <w:insideV w:val="single" w:sz="2" w:space="0" w:color="000000"/>
+              <w:top w:val="single" w:sz="2" w:space="0" w:color="000001"/>
+              <w:left w:val="single" w:sz="2" w:space="0" w:color="000001"/>
+              <w:bottom w:val="single" w:sz="2" w:space="0" w:color="000001"/>
+              <w:right w:val="single" w:sz="2" w:space="0" w:color="000001"/>
+              <w:insideH w:val="single" w:sz="2" w:space="0" w:color="000001"/>
+              <w:insideV w:val="single" w:sz="2" w:space="0" w:color="000001"/>
             </w:tcBorders>
             <w:shd w:fill="auto" w:val="clear"/>
             <w:tcMar>
-              <w:left w:w="54" w:type="dxa"/>
+              <w:left w:w="51" w:type="dxa"/>
             </w:tcMar>
           </w:tcPr>
           <w:p>
@@ -573,7 +585,7 @@
     <w:tblPr>
       <w:tblW w:w="9610" w:type="dxa"/>
       <w:jc w:val="left"/>
-      <w:tblInd w:w="-10" w:type="dxa"/>
+      <w:tblInd w:w="-15" w:type="dxa"/>
       <w:tblBorders>
         <w:top w:val="single" w:sz="4" w:space="0" w:color="00000A"/>
         <w:left w:val="single" w:sz="4" w:space="0" w:color="00000A"/>
@@ -584,7 +596,7 @@
       </w:tblBorders>
       <w:tblCellMar>
         <w:top w:w="0" w:type="dxa"/>
-        <w:left w:w="60" w:type="dxa"/>
+        <w:left w:w="55" w:type="dxa"/>
         <w:bottom w:w="0" w:type="dxa"/>
         <w:right w:w="70" w:type="dxa"/>
       </w:tblCellMar>
@@ -614,7 +626,7 @@
           </w:tcBorders>
           <w:shd w:fill="auto" w:val="clear"/>
           <w:tcMar>
-            <w:left w:w="60" w:type="dxa"/>
+            <w:left w:w="55" w:type="dxa"/>
           </w:tcMar>
           <w:vAlign w:val="center"/>
         </w:tcPr>
@@ -691,7 +703,7 @@
           </w:tcBorders>
           <w:shd w:fill="auto" w:val="clear"/>
           <w:tcMar>
-            <w:left w:w="60" w:type="dxa"/>
+            <w:left w:w="55" w:type="dxa"/>
           </w:tcMar>
           <w:vAlign w:val="center"/>
         </w:tcPr>
@@ -730,7 +742,7 @@
           </w:tcBorders>
           <w:shd w:fill="auto" w:val="clear"/>
           <w:tcMar>
-            <w:left w:w="60" w:type="dxa"/>
+            <w:left w:w="55" w:type="dxa"/>
           </w:tcMar>
           <w:vAlign w:val="center"/>
         </w:tcPr>
@@ -779,7 +791,7 @@
           </w:tcBorders>
           <w:shd w:fill="auto" w:val="clear"/>
           <w:tcMar>
-            <w:left w:w="60" w:type="dxa"/>
+            <w:left w:w="55" w:type="dxa"/>
           </w:tcMar>
           <w:vAlign w:val="center"/>
         </w:tcPr>
@@ -815,7 +827,7 @@
           </w:tcBorders>
           <w:shd w:fill="auto" w:val="clear"/>
           <w:tcMar>
-            <w:left w:w="60" w:type="dxa"/>
+            <w:left w:w="55" w:type="dxa"/>
           </w:tcMar>
           <w:vAlign w:val="center"/>
         </w:tcPr>
@@ -850,7 +862,7 @@
           </w:tcBorders>
           <w:shd w:fill="auto" w:val="clear"/>
           <w:tcMar>
-            <w:left w:w="60" w:type="dxa"/>
+            <w:left w:w="55" w:type="dxa"/>
           </w:tcMar>
           <w:vAlign w:val="center"/>
         </w:tcPr>

</xml_diff>